<commit_message>
Done exercises but sols and judge pictures
</commit_message>
<xml_diff>
--- a/1. First-Steps-in-Coding/1. First-Steps-in-Coding-Exercises.docx
+++ b/1. First-Steps-in-Coding/1. First-Steps-in-Coding-Exercises.docx
@@ -268,12 +268,11 @@
       <w:r>
         <w:rPr>
           <w:noProof/>
-          <w:lang w:val="bg-BG"/>
         </w:rPr>
         <w:drawing>
           <wp:inline distT="0" distB="0" distL="0" distR="0" wp14:anchorId="7167E506" wp14:editId="0B396173">
-            <wp:extent cx="5420563" cy="2929753"/>
-            <wp:effectExtent l="0" t="0" r="0" b="4445"/>
+            <wp:extent cx="5385286" cy="2901228"/>
+            <wp:effectExtent l="0" t="0" r="6350" b="0"/>
             <wp:docPr id="18" name="Picture 18"/>
             <wp:cNvGraphicFramePr>
               <a:graphicFrameLocks xmlns:a="http://schemas.openxmlformats.org/drawingml/2006/main" noChangeAspect="1"/>
@@ -286,7 +285,13 @@
                     <pic:cNvPicPr/>
                   </pic:nvPicPr>
                   <pic:blipFill>
-                    <a:blip r:embed="rId9"/>
+                    <a:blip r:embed="rId9">
+                      <a:extLst>
+                        <a:ext uri="{28A0092B-C50C-407E-A947-70E740481C1C}">
+                          <a14:useLocalDpi xmlns:a14="http://schemas.microsoft.com/office/drawing/2010/main" val="0"/>
+                        </a:ext>
+                      </a:extLst>
+                    </a:blip>
                     <a:stretch>
                       <a:fillRect/>
                     </a:stretch>
@@ -294,7 +299,7 @@
                   <pic:spPr>
                     <a:xfrm>
                       <a:off x="0" y="0"/>
-                      <a:ext cx="5451293" cy="2946362"/>
+                      <a:ext cx="5391058" cy="2904338"/>
                     </a:xfrm>
                     <a:prstGeom prst="rect">
                       <a:avLst/>
@@ -386,11 +391,10 @@
       <w:r>
         <w:rPr>
           <w:noProof/>
-          <w:lang w:val="bg-BG"/>
         </w:rPr>
         <w:drawing>
           <wp:inline distT="0" distB="0" distL="0" distR="0" wp14:anchorId="334118F9">
-            <wp:extent cx="6372302" cy="3810186"/>
+            <wp:extent cx="5048740" cy="3814414"/>
             <wp:effectExtent l="0" t="0" r="0" b="0"/>
             <wp:docPr id="11" name="Picture 11"/>
             <wp:cNvGraphicFramePr>
@@ -413,7 +417,6 @@
                         </a:ext>
                       </a:extLst>
                     </a:blip>
-                    <a:srcRect/>
                     <a:stretch>
                       <a:fillRect/>
                     </a:stretch>
@@ -421,7 +424,7 @@
                   <pic:spPr bwMode="auto">
                     <a:xfrm>
                       <a:off x="0" y="0"/>
-                      <a:ext cx="6379373" cy="3814414"/>
+                      <a:ext cx="5048740" cy="3814414"/>
                     </a:xfrm>
                     <a:prstGeom prst="rect">
                       <a:avLst/>
@@ -576,12 +579,11 @@
       <w:r>
         <w:rPr>
           <w:noProof/>
-          <w:lang w:val="bg-BG"/>
         </w:rPr>
         <w:drawing>
           <wp:inline distT="0" distB="0" distL="0" distR="0" wp14:anchorId="034C6C1B">
-            <wp:extent cx="4871923" cy="3954038"/>
-            <wp:effectExtent l="0" t="0" r="5080" b="8890"/>
+            <wp:extent cx="5897913" cy="3143250"/>
+            <wp:effectExtent l="0" t="0" r="7620" b="0"/>
             <wp:docPr id="12" name="Picture 12"/>
             <wp:cNvGraphicFramePr>
               <a:graphicFrameLocks xmlns:a="http://schemas.openxmlformats.org/drawingml/2006/main" noChangeAspect="1"/>
@@ -596,14 +598,13 @@
                     </pic:cNvPicPr>
                   </pic:nvPicPr>
                   <pic:blipFill>
-                    <a:blip r:embed="rId11">
+                    <a:blip r:embed="rId11" cstate="print">
                       <a:extLst>
                         <a:ext uri="{28A0092B-C50C-407E-A947-70E740481C1C}">
                           <a14:useLocalDpi xmlns:a14="http://schemas.microsoft.com/office/drawing/2010/main" val="0"/>
                         </a:ext>
                       </a:extLst>
                     </a:blip>
-                    <a:srcRect/>
                     <a:stretch>
                       <a:fillRect/>
                     </a:stretch>
@@ -611,12 +612,20 @@
                   <pic:spPr bwMode="auto">
                     <a:xfrm>
                       <a:off x="0" y="0"/>
-                      <a:ext cx="4880685" cy="3961149"/>
+                      <a:ext cx="5903960" cy="3146473"/>
                     </a:xfrm>
                     <a:prstGeom prst="rect">
                       <a:avLst/>
                     </a:prstGeom>
                     <a:noFill/>
+                    <a:ln>
+                      <a:noFill/>
+                    </a:ln>
+                    <a:extLst>
+                      <a:ext uri="{53640926-AAD7-44D8-BBD7-CCE9431645EC}">
+                        <a14:shadowObscured xmlns:a14="http://schemas.microsoft.com/office/drawing/2010/main"/>
+                      </a:ext>
+                    </a:extLst>
                   </pic:spPr>
                 </pic:pic>
               </a:graphicData>
@@ -809,12 +818,11 @@
       <w:r>
         <w:rPr>
           <w:noProof/>
-          <w:lang w:val="bg-BG"/>
         </w:rPr>
         <w:drawing>
           <wp:inline distT="0" distB="0" distL="0" distR="0" wp14:anchorId="33EB4191" wp14:editId="272C1971">
-            <wp:extent cx="5969203" cy="3677053"/>
-            <wp:effectExtent l="0" t="0" r="0" b="0"/>
+            <wp:extent cx="5994894" cy="3194936"/>
+            <wp:effectExtent l="0" t="0" r="6350" b="5715"/>
             <wp:docPr id="10" name="Picture 9"/>
             <wp:cNvGraphicFramePr>
               <a:graphicFrameLocks xmlns:a="http://schemas.openxmlformats.org/drawingml/2006/main" noChangeAspect="1"/>
@@ -829,7 +837,13 @@
                     </pic:cNvPicPr>
                   </pic:nvPicPr>
                   <pic:blipFill>
-                    <a:blip r:embed="rId12"/>
+                    <a:blip r:embed="rId12">
+                      <a:extLst>
+                        <a:ext uri="{28A0092B-C50C-407E-A947-70E740481C1C}">
+                          <a14:useLocalDpi xmlns:a14="http://schemas.microsoft.com/office/drawing/2010/main" val="0"/>
+                        </a:ext>
+                      </a:extLst>
+                    </a:blip>
                     <a:stretch>
                       <a:fillRect/>
                     </a:stretch>
@@ -837,7 +851,7 @@
                   <pic:spPr>
                     <a:xfrm>
                       <a:off x="0" y="0"/>
-                      <a:ext cx="5994894" cy="3692879"/>
+                      <a:ext cx="5994894" cy="3194936"/>
                     </a:xfrm>
                     <a:prstGeom prst="rect">
                       <a:avLst/>
@@ -866,7 +880,6 @@
           <w:b/>
           <w:lang w:val="bg-BG"/>
         </w:rPr>
-        <w:lastRenderedPageBreak/>
         <w:t>Стартирайте</w:t>
       </w:r>
       <w:r>
@@ -919,12 +932,87 @@
       <w:r>
         <w:rPr>
           <w:noProof/>
-          <w:lang w:val="bg-BG"/>
+        </w:rPr>
+        <mc:AlternateContent>
+          <mc:Choice Requires="wps">
+            <w:drawing>
+              <wp:anchor distT="0" distB="0" distL="114300" distR="114300" simplePos="0" relativeHeight="251659264" behindDoc="0" locked="0" layoutInCell="1" allowOverlap="1">
+                <wp:simplePos x="0" y="0"/>
+                <wp:positionH relativeFrom="column">
+                  <wp:posOffset>1965291</wp:posOffset>
+                </wp:positionH>
+                <wp:positionV relativeFrom="paragraph">
+                  <wp:posOffset>74338</wp:posOffset>
+                </wp:positionV>
+                <wp:extent cx="46027" cy="70574"/>
+                <wp:effectExtent l="0" t="0" r="11430" b="24765"/>
+                <wp:wrapNone/>
+                <wp:docPr id="6" name="Правоъгълник 6"/>
+                <wp:cNvGraphicFramePr/>
+                <a:graphic xmlns:a="http://schemas.openxmlformats.org/drawingml/2006/main">
+                  <a:graphicData uri="http://schemas.microsoft.com/office/word/2010/wordprocessingShape">
+                    <wps:wsp>
+                      <wps:cNvSpPr/>
+                      <wps:spPr>
+                        <a:xfrm>
+                          <a:off x="0" y="0"/>
+                          <a:ext cx="46027" cy="70574"/>
+                        </a:xfrm>
+                        <a:prstGeom prst="rect">
+                          <a:avLst/>
+                        </a:prstGeom>
+                        <a:solidFill>
+                          <a:schemeClr val="tx1"/>
+                        </a:solidFill>
+                        <a:ln>
+                          <a:solidFill>
+                            <a:schemeClr val="tx1"/>
+                          </a:solidFill>
+                        </a:ln>
+                      </wps:spPr>
+                      <wps:style>
+                        <a:lnRef idx="2">
+                          <a:schemeClr val="accent1">
+                            <a:shade val="50000"/>
+                          </a:schemeClr>
+                        </a:lnRef>
+                        <a:fillRef idx="1">
+                          <a:schemeClr val="accent1"/>
+                        </a:fillRef>
+                        <a:effectRef idx="0">
+                          <a:schemeClr val="accent1"/>
+                        </a:effectRef>
+                        <a:fontRef idx="minor">
+                          <a:schemeClr val="lt1"/>
+                        </a:fontRef>
+                      </wps:style>
+                      <wps:bodyPr rot="0" spcFirstLastPara="0" vertOverflow="overflow" horzOverflow="overflow" vert="horz" wrap="square" lIns="91440" tIns="45720" rIns="91440" bIns="45720" numCol="1" spcCol="0" rtlCol="0" fromWordArt="0" anchor="ctr" anchorCtr="0" forceAA="0" compatLnSpc="1">
+                        <a:prstTxWarp prst="textNoShape">
+                          <a:avLst/>
+                        </a:prstTxWarp>
+                        <a:noAutofit/>
+                      </wps:bodyPr>
+                    </wps:wsp>
+                  </a:graphicData>
+                </a:graphic>
+              </wp:anchor>
+            </w:drawing>
+          </mc:Choice>
+          <mc:Fallback>
+            <w:pict>
+              <v:rect w14:anchorId="5520D803" id="Правоъгълник 6" o:spid="_x0000_s1026" style="position:absolute;margin-left:154.75pt;margin-top:5.85pt;width:3.6pt;height:5.55pt;z-index:251659264;visibility:visible;mso-wrap-style:square;mso-wrap-distance-left:9pt;mso-wrap-distance-top:0;mso-wrap-distance-right:9pt;mso-wrap-distance-bottom:0;mso-position-horizontal:absolute;mso-position-horizontal-relative:text;mso-position-vertical:absolute;mso-position-vertical-relative:text;v-text-anchor:middle" o:gfxdata="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" fillcolor="black [3213]" strokecolor="black [3213]" strokeweight="2pt"/>
+            </w:pict>
+          </mc:Fallback>
+        </mc:AlternateContent>
+      </w:r>
+      <w:r>
+        <w:rPr>
+          <w:noProof/>
         </w:rPr>
         <w:drawing>
           <wp:inline distT="0" distB="0" distL="0" distR="0" wp14:anchorId="27BF6E28" wp14:editId="12D91226">
-            <wp:extent cx="4152153" cy="1389888"/>
-            <wp:effectExtent l="0" t="0" r="1270" b="1270"/>
+            <wp:extent cx="3495675" cy="723265"/>
+            <wp:effectExtent l="0" t="0" r="9525" b="635"/>
             <wp:docPr id="5" name="Picture 4"/>
             <wp:cNvGraphicFramePr>
               <a:graphicFrameLocks xmlns:a="http://schemas.openxmlformats.org/drawingml/2006/main" noChangeAspect="1"/>
@@ -938,20 +1026,33 @@
                       <a:picLocks noChangeAspect="1"/>
                     </pic:cNvPicPr>
                   </pic:nvPicPr>
-                  <pic:blipFill>
-                    <a:blip r:embed="rId13"/>
-                    <a:stretch>
-                      <a:fillRect/>
-                    </a:stretch>
+                  <pic:blipFill rotWithShape="1">
+                    <a:blip r:embed="rId13">
+                      <a:extLst>
+                        <a:ext uri="{28A0092B-C50C-407E-A947-70E740481C1C}">
+                          <a14:useLocalDpi xmlns:a14="http://schemas.microsoft.com/office/drawing/2010/main" val="0"/>
+                        </a:ext>
+                      </a:extLst>
+                    </a:blip>
+                    <a:srcRect t="3834" r="2540" b="59744"/>
+                    <a:stretch/>
                   </pic:blipFill>
-                  <pic:spPr>
+                  <pic:spPr bwMode="auto">
                     <a:xfrm>
                       <a:off x="0" y="0"/>
-                      <a:ext cx="4241389" cy="1419759"/>
+                      <a:ext cx="3508454" cy="725909"/>
                     </a:xfrm>
                     <a:prstGeom prst="rect">
                       <a:avLst/>
                     </a:prstGeom>
+                    <a:ln>
+                      <a:noFill/>
+                    </a:ln>
+                    <a:extLst>
+                      <a:ext uri="{53640926-AAD7-44D8-BBD7-CCE9431645EC}">
+                        <a14:shadowObscured xmlns:a14="http://schemas.microsoft.com/office/drawing/2010/main"/>
+                      </a:ext>
+                    </a:extLst>
                   </pic:spPr>
                 </pic:pic>
               </a:graphicData>
@@ -977,6 +1078,7 @@
           <w:b/>
           <w:lang w:val="bg-BG"/>
         </w:rPr>
+        <w:lastRenderedPageBreak/>
         <w:t>Тествайте</w:t>
       </w:r>
       <w:r>
@@ -1058,7 +1160,6 @@
       <w:r>
         <w:rPr>
           <w:noProof/>
-          <w:lang w:val="bg-BG"/>
         </w:rPr>
         <w:drawing>
           <wp:inline distT="0" distB="0" distL="0" distR="0" wp14:anchorId="69C559A2" wp14:editId="6CCC95CE">
@@ -1144,7 +1245,6 @@
       <w:r>
         <w:rPr>
           <w:noProof/>
-          <w:lang w:val="bg-BG"/>
         </w:rPr>
         <w:drawing>
           <wp:inline distT="0" distB="0" distL="0" distR="0" wp14:anchorId="69E53BC3" wp14:editId="7526DD57">
@@ -1316,7 +1416,6 @@
               <w:rPr>
                 <w:lang w:val="bg-BG"/>
               </w:rPr>
-              <w:lastRenderedPageBreak/>
               <w:t>(</w:t>
             </w:r>
             <w:r>
@@ -1567,12 +1666,12 @@
       <w:r>
         <w:rPr>
           <w:noProof/>
-          <w:lang w:val="bg-BG"/>
-        </w:rPr>
+        </w:rPr>
+        <w:lastRenderedPageBreak/>
         <w:drawing>
           <wp:inline distT="0" distB="0" distL="0" distR="0" wp14:anchorId="49B81FC1" wp14:editId="39137F80">
-            <wp:extent cx="6676053" cy="4988966"/>
-            <wp:effectExtent l="0" t="0" r="0" b="2540"/>
+            <wp:extent cx="6688514" cy="1723420"/>
+            <wp:effectExtent l="0" t="0" r="0" b="0"/>
             <wp:docPr id="23" name="Picture 23"/>
             <wp:cNvGraphicFramePr>
               <a:graphicFrameLocks xmlns:a="http://schemas.openxmlformats.org/drawingml/2006/main" noChangeAspect="1"/>
@@ -1585,7 +1684,13 @@
                     <pic:cNvPicPr/>
                   </pic:nvPicPr>
                   <pic:blipFill>
-                    <a:blip r:embed="rId17"/>
+                    <a:blip r:embed="rId17">
+                      <a:extLst>
+                        <a:ext uri="{28A0092B-C50C-407E-A947-70E740481C1C}">
+                          <a14:useLocalDpi xmlns:a14="http://schemas.microsoft.com/office/drawing/2010/main" val="0"/>
+                        </a:ext>
+                      </a:extLst>
+                    </a:blip>
                     <a:stretch>
                       <a:fillRect/>
                     </a:stretch>
@@ -1593,7 +1698,7 @@
                   <pic:spPr>
                     <a:xfrm>
                       <a:off x="0" y="0"/>
-                      <a:ext cx="6688514" cy="4998278"/>
+                      <a:ext cx="6688514" cy="1723420"/>
                     </a:xfrm>
                     <a:prstGeom prst="rect">
                       <a:avLst/>
@@ -1673,12 +1778,11 @@
       <w:r>
         <w:rPr>
           <w:noProof/>
-          <w:lang w:val="bg-BG"/>
         </w:rPr>
         <w:drawing>
           <wp:inline distT="0" distB="0" distL="0" distR="0" wp14:anchorId="5337C580" wp14:editId="3829E49F">
-            <wp:extent cx="4845782" cy="1046073"/>
-            <wp:effectExtent l="0" t="0" r="0" b="1905"/>
+            <wp:extent cx="4919193" cy="863858"/>
+            <wp:effectExtent l="0" t="0" r="0" b="0"/>
             <wp:docPr id="22" name="Picture 22"/>
             <wp:cNvGraphicFramePr>
               <a:graphicFrameLocks xmlns:a="http://schemas.openxmlformats.org/drawingml/2006/main" noChangeAspect="1"/>
@@ -1691,7 +1795,13 @@
                     <pic:cNvPicPr/>
                   </pic:nvPicPr>
                   <pic:blipFill>
-                    <a:blip r:embed="rId18"/>
+                    <a:blip r:embed="rId18">
+                      <a:extLst>
+                        <a:ext uri="{28A0092B-C50C-407E-A947-70E740481C1C}">
+                          <a14:useLocalDpi xmlns:a14="http://schemas.microsoft.com/office/drawing/2010/main" val="0"/>
+                        </a:ext>
+                      </a:extLst>
+                    </a:blip>
                     <a:stretch>
                       <a:fillRect/>
                     </a:stretch>
@@ -1699,7 +1809,7 @@
                   <pic:spPr>
                     <a:xfrm>
                       <a:off x="0" y="0"/>
-                      <a:ext cx="4919193" cy="1061920"/>
+                      <a:ext cx="4919193" cy="863858"/>
                     </a:xfrm>
                     <a:prstGeom prst="rect">
                       <a:avLst/>
@@ -1767,9 +1877,7 @@
       <w:r>
         <w:rPr>
           <w:noProof/>
-          <w:lang w:val="bg-BG"/>
-        </w:rPr>
-        <w:lastRenderedPageBreak/>
+        </w:rPr>
         <w:drawing>
           <wp:inline distT="0" distB="0" distL="0" distR="0" wp14:anchorId="639B656D" wp14:editId="6709CBFF">
             <wp:extent cx="6616362" cy="3935578"/>
@@ -1885,55 +1993,6 @@
     </w:p>
     <w:p>
       <w:pPr>
-        <w:jc w:val="center"/>
-        <w:rPr>
-          <w:lang w:val="bg-BG"/>
-        </w:rPr>
-      </w:pPr>
-      <w:r>
-        <w:rPr>
-          <w:noProof/>
-          <w:lang w:val="bg-BG"/>
-        </w:rPr>
-        <w:drawing>
-          <wp:inline distT="0" distB="0" distL="0" distR="0" wp14:anchorId="68DB8818" wp14:editId="4900F17C">
-            <wp:extent cx="6100499" cy="3438144"/>
-            <wp:effectExtent l="0" t="0" r="0" b="0"/>
-            <wp:docPr id="39" name="Picture 39"/>
-            <wp:cNvGraphicFramePr>
-              <a:graphicFrameLocks xmlns:a="http://schemas.openxmlformats.org/drawingml/2006/main" noChangeAspect="1"/>
-            </wp:cNvGraphicFramePr>
-            <a:graphic xmlns:a="http://schemas.openxmlformats.org/drawingml/2006/main">
-              <a:graphicData uri="http://schemas.openxmlformats.org/drawingml/2006/picture">
-                <pic:pic xmlns:pic="http://schemas.openxmlformats.org/drawingml/2006/picture">
-                  <pic:nvPicPr>
-                    <pic:cNvPr id="1" name=""/>
-                    <pic:cNvPicPr/>
-                  </pic:nvPicPr>
-                  <pic:blipFill>
-                    <a:blip r:embed="rId21"/>
-                    <a:stretch>
-                      <a:fillRect/>
-                    </a:stretch>
-                  </pic:blipFill>
-                  <pic:spPr>
-                    <a:xfrm>
-                      <a:off x="0" y="0"/>
-                      <a:ext cx="6103498" cy="3439834"/>
-                    </a:xfrm>
-                    <a:prstGeom prst="rect">
-                      <a:avLst/>
-                    </a:prstGeom>
-                  </pic:spPr>
-                </pic:pic>
-              </a:graphicData>
-            </a:graphic>
-          </wp:inline>
-        </w:drawing>
-      </w:r>
-    </w:p>
-    <w:p>
-      <w:pPr>
         <w:pStyle w:val="ac"/>
         <w:numPr>
           <w:ilvl w:val="0"/>
@@ -1972,13 +2031,12 @@
       <w:r>
         <w:rPr>
           <w:noProof/>
-          <w:lang w:val="bg-BG"/>
         </w:rPr>
         <w:lastRenderedPageBreak/>
         <w:drawing>
           <wp:inline distT="0" distB="0" distL="0" distR="0" wp14:anchorId="443D0A0C" wp14:editId="74B74CB1">
-            <wp:extent cx="6072543" cy="3950208"/>
-            <wp:effectExtent l="0" t="0" r="4445" b="0"/>
+            <wp:extent cx="3972115" cy="3958202"/>
+            <wp:effectExtent l="0" t="0" r="0" b="4445"/>
             <wp:docPr id="40" name="Picture 40"/>
             <wp:cNvGraphicFramePr>
               <a:graphicFrameLocks xmlns:a="http://schemas.openxmlformats.org/drawingml/2006/main" noChangeAspect="1"/>
@@ -1991,7 +2049,13 @@
                     <pic:cNvPicPr/>
                   </pic:nvPicPr>
                   <pic:blipFill>
-                    <a:blip r:embed="rId22"/>
+                    <a:blip r:embed="rId21">
+                      <a:extLst>
+                        <a:ext uri="{28A0092B-C50C-407E-A947-70E740481C1C}">
+                          <a14:useLocalDpi xmlns:a14="http://schemas.microsoft.com/office/drawing/2010/main" val="0"/>
+                        </a:ext>
+                      </a:extLst>
+                    </a:blip>
                     <a:stretch>
                       <a:fillRect/>
                     </a:stretch>
@@ -1999,7 +2063,7 @@
                   <pic:spPr>
                     <a:xfrm>
                       <a:off x="0" y="0"/>
-                      <a:ext cx="6084832" cy="3958202"/>
+                      <a:ext cx="3972115" cy="3958202"/>
                     </a:xfrm>
                     <a:prstGeom prst="rect">
                       <a:avLst/>
@@ -2011,6 +2075,8 @@
           </wp:inline>
         </w:drawing>
       </w:r>
+      <w:bookmarkStart w:id="0" w:name="_GoBack"/>
+      <w:bookmarkEnd w:id="0"/>
     </w:p>
     <w:p>
       <w:pPr>
@@ -2036,7 +2102,7 @@
         </w:rPr>
         <w:t xml:space="preserve"> вашето решение на задачата в judge системата: </w:t>
       </w:r>
-      <w:hyperlink r:id="rId23" w:anchor="2" w:history="1">
+      <w:hyperlink r:id="rId22" w:anchor="2" w:history="1">
         <w:r>
           <w:rPr>
             <w:rStyle w:val="a9"/>
@@ -2076,34 +2142,16 @@
         </w:rPr>
         <w:t>, така че да не повтаряте 20 пъти една и съща команда? Потърсете в Интернет информация за „</w:t>
       </w:r>
-      <w:hyperlink r:id="rId24" w:anchor="q=for+loop+c%2B%2B&amp;*" w:history="1">
+      <w:hyperlink r:id="rId23" w:anchor="q=for+loop+c%2B%2B&amp;*" w:history="1">
         <w:r>
           <w:rPr>
             <w:rStyle w:val="a9"/>
             <w:b/>
             <w:lang w:val="bg-BG"/>
           </w:rPr>
-          <w:t>for l</w:t>
-        </w:r>
-        <w:r>
-          <w:rPr>
-            <w:rStyle w:val="a9"/>
-            <w:b/>
-            <w:lang w:val="bg-BG"/>
-          </w:rPr>
-          <w:t>o</w:t>
-        </w:r>
-        <w:r>
-          <w:rPr>
-            <w:rStyle w:val="a9"/>
-            <w:b/>
-            <w:lang w:val="bg-BG"/>
-          </w:rPr>
-          <w:t>op</w:t>
+          <w:t>for loop</w:t>
         </w:r>
       </w:hyperlink>
-      <w:bookmarkStart w:id="0" w:name="_GoBack"/>
-      <w:bookmarkEnd w:id="0"/>
       <w:r>
         <w:rPr>
           <w:lang w:val="bg-BG"/>
@@ -2471,7 +2519,7 @@
         </w:rPr>
         <w:t xml:space="preserve"> кода си в judge системата: </w:t>
       </w:r>
-      <w:hyperlink r:id="rId25" w:anchor="3" w:history="1">
+      <w:hyperlink r:id="rId24" w:anchor="3" w:history="1">
         <w:r>
           <w:rPr>
             <w:rStyle w:val="a9"/>
@@ -3238,7 +3286,7 @@
         </w:rPr>
         <w:t xml:space="preserve">Тествайте решението си в judge системата: </w:t>
       </w:r>
-      <w:hyperlink r:id="rId26" w:anchor="4" w:history="1">
+      <w:hyperlink r:id="rId25" w:anchor="4" w:history="1">
         <w:r>
           <w:rPr>
             <w:rStyle w:val="a9"/>
@@ -3781,7 +3829,7 @@
         </w:rPr>
         <w:t xml:space="preserve">Тествайте решението си в judge системата: </w:t>
       </w:r>
-      <w:hyperlink r:id="rId27" w:anchor="5" w:history="1">
+      <w:hyperlink r:id="rId26" w:anchor="5" w:history="1">
         <w:r>
           <w:rPr>
             <w:rStyle w:val="a9"/>
@@ -3798,8 +3846,8 @@
       </w:r>
     </w:p>
     <w:sectPr>
-      <w:headerReference w:type="default" r:id="rId28"/>
-      <w:footerReference w:type="default" r:id="rId29"/>
+      <w:headerReference w:type="default" r:id="rId27"/>
+      <w:footerReference w:type="default" r:id="rId28"/>
       <w:pgSz w:w="11909" w:h="16834" w:code="9"/>
       <w:pgMar w:top="567" w:right="737" w:bottom="1077" w:left="737" w:header="567" w:footer="794" w:gutter="0"/>
       <w:cols w:space="720"/>
@@ -3901,7 +3949,7 @@
         </mc:Choice>
         <mc:Fallback>
           <w:pict>
-            <v:line w14:anchorId="0B41E0CD" id="Straight Connector 1" o:spid="_x0000_s1026" style="position:absolute;flip:y;z-index:251666432;visibility:visible;mso-wrap-style:square;mso-wrap-distance-left:9pt;mso-wrap-distance-top:0;mso-wrap-distance-right:9pt;mso-wrap-distance-bottom:0;mso-position-horizontal:absolute;mso-position-horizontal-relative:text;mso-position-vertical:absolute;mso-position-vertical-relative:text" from="-.1pt,5.7pt" to="520.7pt,5.7pt" o:gfxdata="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" strokecolor="#f37123" strokeweight="1pt">
+            <v:line w14:anchorId="5AB56BAA" id="Straight Connector 1" o:spid="_x0000_s1026" style="position:absolute;flip:y;z-index:251666432;visibility:visible;mso-wrap-style:square;mso-wrap-distance-left:9pt;mso-wrap-distance-top:0;mso-wrap-distance-right:9pt;mso-wrap-distance-bottom:0;mso-position-horizontal:absolute;mso-position-horizontal-relative:text;mso-position-vertical:absolute;mso-position-vertical-relative:text" from="-.1pt,5.7pt" to="520.7pt,5.7pt" o:gfxdata="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" strokecolor="#f37123" strokeweight="1pt">
               <v:stroke endcap="round"/>
             </v:line>
           </w:pict>
@@ -4210,7 +4258,7 @@
                               <w:sz w:val="18"/>
                               <w:szCs w:val="18"/>
                             </w:rPr>
-                            <w:t>5</w:t>
+                            <w:t>1</w:t>
                           </w:r>
                           <w:r>
                             <w:rPr>
@@ -4268,7 +4316,7 @@
                               <w:sz w:val="18"/>
                               <w:szCs w:val="18"/>
                             </w:rPr>
-                            <w:t>7</w:t>
+                            <w:t>6</w:t>
                           </w:r>
                           <w:r>
                             <w:rPr>
@@ -4348,7 +4396,7 @@
                         <w:sz w:val="18"/>
                         <w:szCs w:val="18"/>
                       </w:rPr>
-                      <w:t>5</w:t>
+                      <w:t>1</w:t>
                     </w:r>
                     <w:r>
                       <w:rPr>
@@ -4406,7 +4454,7 @@
                         <w:sz w:val="18"/>
                         <w:szCs w:val="18"/>
                       </w:rPr>
-                      <w:t>7</w:t>
+                      <w:t>6</w:t>
                     </w:r>
                     <w:r>
                       <w:rPr>
@@ -10985,7 +11033,7 @@
 </file>
 
 <file path=customXml/itemProps1.xml><?xml version="1.0" encoding="utf-8"?>
-<ds:datastoreItem xmlns:ds="http://schemas.openxmlformats.org/officeDocument/2006/customXml" ds:itemID="{258B1498-8C01-447D-902F-479689F2E34D}">
+<ds:datastoreItem xmlns:ds="http://schemas.openxmlformats.org/officeDocument/2006/customXml" ds:itemID="{3A24F0C4-31E7-4DE0-A726-0E966BE6158E}">
   <ds:schemaRefs>
     <ds:schemaRef ds:uri="http://schemas.openxmlformats.org/officeDocument/2006/bibliography"/>
   </ds:schemaRefs>

</xml_diff>